<commit_message>
Added Base for website
</commit_message>
<xml_diff>
--- a/ProjectProposal.docx
+++ b/ProjectProposal.docx
@@ -362,51 +362,73 @@
         <w:rPr>
           <w:sz w:val="24"/>
         </w:rPr>
-        <w:t>Player</w:t>
-      </w:r>
-      <w:r>
-        <w:rPr>
-          <w:sz w:val="24"/>
-        </w:rPr>
-        <w:t>s – The n</w:t>
-      </w:r>
-      <w:bookmarkStart w:id="0" w:name="_GoBack"/>
-      <w:bookmarkEnd w:id="0"/>
-      <w:r>
-        <w:rPr>
-          <w:sz w:val="24"/>
-        </w:rPr>
-        <w:t xml:space="preserve">ame </w:t>
-      </w:r>
-      <w:r>
-        <w:rPr>
-          <w:sz w:val="24"/>
-        </w:rPr>
-        <w:t xml:space="preserve">of </w:t>
-      </w:r>
-      <w:r>
-        <w:rPr>
-          <w:sz w:val="24"/>
-        </w:rPr>
-        <w:t>players and their character</w:t>
-      </w:r>
-      <w:r>
-        <w:rPr>
-          <w:sz w:val="24"/>
-        </w:rPr>
-        <w:t>s</w:t>
-      </w:r>
-      <w:r>
-        <w:rPr>
-          <w:sz w:val="24"/>
-        </w:rPr>
-        <w:t>,</w:t>
-      </w:r>
-      <w:r>
-        <w:rPr>
-          <w:sz w:val="24"/>
-        </w:rPr>
-        <w:t xml:space="preserve"> campaign</w:t>
+        <w:t xml:space="preserve">Characters – </w:t>
+      </w:r>
+      <w:r>
+        <w:rPr>
+          <w:sz w:val="24"/>
+        </w:rPr>
+        <w:t xml:space="preserve">Different </w:t>
+      </w:r>
+      <w:r>
+        <w:rPr>
+          <w:sz w:val="24"/>
+        </w:rPr>
+        <w:t>Character</w:t>
+      </w:r>
+      <w:r>
+        <w:rPr>
+          <w:sz w:val="24"/>
+        </w:rPr>
+        <w:t>s of the game with unique</w:t>
+      </w:r>
+      <w:r>
+        <w:rPr>
+          <w:sz w:val="24"/>
+        </w:rPr>
+        <w:t xml:space="preserve"> playbook</w:t>
+      </w:r>
+      <w:r>
+        <w:rPr>
+          <w:sz w:val="24"/>
+        </w:rPr>
+        <w:t>.</w:t>
+      </w:r>
+      <w:r>
+        <w:rPr>
+          <w:sz w:val="24"/>
+        </w:rPr>
+        <w:t xml:space="preserve"> </w:t>
+      </w:r>
+      <w:r>
+        <w:rPr>
+          <w:sz w:val="24"/>
+        </w:rPr>
+        <w:t xml:space="preserve">potential, </w:t>
+      </w:r>
+      <w:r>
+        <w:rPr>
+          <w:sz w:val="24"/>
+        </w:rPr>
+        <w:t>labels</w:t>
+      </w:r>
+      <w:r>
+        <w:rPr>
+          <w:sz w:val="24"/>
+        </w:rPr>
+        <w:t xml:space="preserve">, relationship, </w:t>
+      </w:r>
+      <w:r>
+        <w:rPr>
+          <w:sz w:val="24"/>
+        </w:rPr>
+        <w:t>l</w:t>
+      </w:r>
+      <w:r>
+        <w:rPr>
+          <w:sz w:val="24"/>
+        </w:rPr>
+        <w:t xml:space="preserve">ooks (optional), </w:t>
       </w:r>
     </w:p>
     <w:p>
@@ -420,77 +442,25 @@
           <w:sz w:val="24"/>
         </w:rPr>
       </w:pPr>
-      <w:r>
-        <w:rPr>
-          <w:sz w:val="24"/>
-        </w:rPr>
-        <w:t xml:space="preserve">Characters – </w:t>
-      </w:r>
-      <w:r>
-        <w:rPr>
-          <w:sz w:val="24"/>
-        </w:rPr>
-        <w:t xml:space="preserve">Different </w:t>
-      </w:r>
-      <w:r>
-        <w:rPr>
-          <w:sz w:val="24"/>
-        </w:rPr>
-        <w:t>Character</w:t>
-      </w:r>
-      <w:r>
-        <w:rPr>
-          <w:sz w:val="24"/>
-        </w:rPr>
-        <w:t>s of the game with unique</w:t>
-      </w:r>
-      <w:r>
-        <w:rPr>
-          <w:sz w:val="24"/>
-        </w:rPr>
-        <w:t xml:space="preserve"> playbook</w:t>
-      </w:r>
-      <w:r>
-        <w:rPr>
-          <w:sz w:val="24"/>
-        </w:rPr>
-        <w:t>.</w:t>
-      </w:r>
-      <w:r>
-        <w:rPr>
-          <w:sz w:val="24"/>
-        </w:rPr>
-        <w:t xml:space="preserve"> </w:t>
-      </w:r>
-      <w:r>
-        <w:rPr>
-          <w:sz w:val="24"/>
-        </w:rPr>
-        <w:t xml:space="preserve">potential, </w:t>
-      </w:r>
-      <w:r>
-        <w:rPr>
-          <w:sz w:val="24"/>
-        </w:rPr>
-        <w:t>labels</w:t>
-      </w:r>
-      <w:r>
-        <w:rPr>
-          <w:sz w:val="24"/>
-        </w:rPr>
-        <w:t xml:space="preserve">, relationship, </w:t>
-      </w:r>
-      <w:r>
-        <w:rPr>
-          <w:sz w:val="24"/>
-        </w:rPr>
-        <w:t>l</w:t>
-      </w:r>
-      <w:r>
-        <w:rPr>
-          <w:sz w:val="24"/>
-        </w:rPr>
-        <w:t xml:space="preserve">ooks (optional), </w:t>
+      <w:proofErr w:type="gramStart"/>
+      <w:r>
+        <w:rPr>
+          <w:sz w:val="24"/>
+        </w:rPr>
+        <w:t>Conditions  –</w:t>
+      </w:r>
+      <w:proofErr w:type="gramEnd"/>
+      <w:r>
+        <w:rPr>
+          <w:sz w:val="24"/>
+        </w:rPr>
+        <w:t xml:space="preserve"> List of conditions</w:t>
+      </w:r>
+      <w:r>
+        <w:rPr>
+          <w:sz w:val="24"/>
+        </w:rPr>
+        <w:t>, and what they do</w:t>
       </w:r>
     </w:p>
     <w:p>
@@ -504,25 +474,11 @@
           <w:sz w:val="24"/>
         </w:rPr>
       </w:pPr>
-      <w:proofErr w:type="gramStart"/>
-      <w:r>
-        <w:rPr>
-          <w:sz w:val="24"/>
-        </w:rPr>
-        <w:t>Conditions  –</w:t>
-      </w:r>
-      <w:proofErr w:type="gramEnd"/>
-      <w:r>
-        <w:rPr>
-          <w:sz w:val="24"/>
-        </w:rPr>
-        <w:t xml:space="preserve"> List of conditions</w:t>
-      </w:r>
-      <w:r>
-        <w:rPr>
-          <w:sz w:val="24"/>
-        </w:rPr>
-        <w:t>, and what they do</w:t>
+      <w:r>
+        <w:rPr>
+          <w:sz w:val="24"/>
+        </w:rPr>
+        <w:t>Advancements – List of all advancements include ones unique to playbooks</w:t>
       </w:r>
     </w:p>
     <w:p>
@@ -540,7 +496,7 @@
         <w:rPr>
           <w:sz w:val="24"/>
         </w:rPr>
-        <w:t>Advancements – List of all advancements include ones unique to playbooks</w:t>
+        <w:t>Influence – who has influence over who</w:t>
       </w:r>
     </w:p>
     <w:p>
@@ -558,24 +514,6 @@
         <w:rPr>
           <w:sz w:val="24"/>
         </w:rPr>
-        <w:t>Influence – who has influence over who</w:t>
-      </w:r>
-    </w:p>
-    <w:p>
-      <w:pPr>
-        <w:pStyle w:val="ListParagraph"/>
-        <w:numPr>
-          <w:ilvl w:val="0"/>
-          <w:numId w:val="2"/>
-        </w:numPr>
-        <w:rPr>
-          <w:sz w:val="24"/>
-        </w:rPr>
-      </w:pPr>
-      <w:r>
-        <w:rPr>
-          <w:sz w:val="24"/>
-        </w:rPr>
         <w:t>Playbook</w:t>
       </w:r>
       <w:r>
@@ -621,43 +559,13 @@
           <w:sz w:val="24"/>
         </w:rPr>
       </w:pPr>
-      <w:r>
-        <w:rPr>
-          <w:sz w:val="24"/>
-        </w:rPr>
-        <w:t xml:space="preserve">Players </w:t>
-      </w:r>
-      <w:r>
-        <w:rPr>
-          <w:sz w:val="24"/>
-        </w:rPr>
-        <w:t>have</w:t>
-      </w:r>
-      <w:r>
-        <w:rPr>
-          <w:sz w:val="24"/>
-        </w:rPr>
-        <w:t xml:space="preserve"> characters, one to many, a player may have multiple </w:t>
-      </w:r>
-      <w:proofErr w:type="gramStart"/>
-      <w:r>
-        <w:rPr>
-          <w:sz w:val="24"/>
-        </w:rPr>
-        <w:t>characters</w:t>
-      </w:r>
-      <w:proofErr w:type="gramEnd"/>
-      <w:r>
-        <w:rPr>
-          <w:sz w:val="24"/>
-        </w:rPr>
-        <w:t xml:space="preserve"> but character can only have one player</w:t>
-      </w:r>
-      <w:r>
-        <w:rPr>
-          <w:sz w:val="24"/>
-        </w:rPr>
-        <w:t xml:space="preserve">. Player may have zero characters. </w:t>
+      <w:bookmarkStart w:id="0" w:name="_GoBack"/>
+      <w:bookmarkEnd w:id="0"/>
+      <w:r>
+        <w:rPr>
+          <w:sz w:val="24"/>
+        </w:rPr>
+        <w:t>Characters have conditions, many to many, characters can have multiple conditions and characters can have the same condition</w:t>
       </w:r>
     </w:p>
     <w:p>
@@ -671,11 +579,55 @@
           <w:sz w:val="24"/>
         </w:rPr>
       </w:pPr>
-      <w:r>
-        <w:rPr>
-          <w:sz w:val="24"/>
-        </w:rPr>
-        <w:t>Characters have conditions, many to many, characters can have multiple conditions and characters can have the same condition</w:t>
+      <w:bookmarkStart w:id="1" w:name="_Hlk507256798"/>
+      <w:r>
+        <w:rPr>
+          <w:sz w:val="24"/>
+        </w:rPr>
+        <w:t>Playbooks</w:t>
+      </w:r>
+      <w:r>
+        <w:rPr>
+          <w:sz w:val="24"/>
+        </w:rPr>
+        <w:t xml:space="preserve"> </w:t>
+      </w:r>
+      <w:bookmarkEnd w:id="1"/>
+      <w:r>
+        <w:rPr>
+          <w:sz w:val="24"/>
+        </w:rPr>
+        <w:t>have available a</w:t>
+      </w:r>
+      <w:r>
+        <w:rPr>
+          <w:sz w:val="24"/>
+        </w:rPr>
+        <w:t>dvancements</w:t>
+      </w:r>
+      <w:r>
+        <w:rPr>
+          <w:sz w:val="24"/>
+        </w:rPr>
+        <w:t xml:space="preserve">, many to many, characters can have multiple many (and even repeating) advancements available and characters can have the same </w:t>
+      </w:r>
+      <w:r>
+        <w:rPr>
+          <w:sz w:val="24"/>
+        </w:rPr>
+        <w:t>available</w:t>
+      </w:r>
+      <w:r>
+        <w:rPr>
+          <w:sz w:val="24"/>
+        </w:rPr>
+        <w:t xml:space="preserve"> </w:t>
+      </w:r>
+      <w:r>
+        <w:rPr>
+          <w:sz w:val="24"/>
+        </w:rPr>
+        <w:t>advancements</w:t>
       </w:r>
     </w:p>
     <w:p>
@@ -689,7 +641,6 @@
           <w:sz w:val="24"/>
         </w:rPr>
       </w:pPr>
-      <w:bookmarkStart w:id="1" w:name="_Hlk507256798"/>
       <w:r>
         <w:rPr>
           <w:sz w:val="24"/>
@@ -702,36 +653,41 @@
         </w:rPr>
         <w:t xml:space="preserve"> </w:t>
       </w:r>
-      <w:bookmarkEnd w:id="1"/>
-      <w:r>
-        <w:rPr>
-          <w:sz w:val="24"/>
-        </w:rPr>
-        <w:t>have available a</w:t>
-      </w:r>
-      <w:r>
-        <w:rPr>
-          <w:sz w:val="24"/>
-        </w:rPr>
-        <w:t>dvancements</w:t>
-      </w:r>
-      <w:r>
-        <w:rPr>
-          <w:sz w:val="24"/>
-        </w:rPr>
-        <w:t xml:space="preserve">, many to many, characters can have multiple many (and even repeating) advancements available and characters can have the same </w:t>
-      </w:r>
-      <w:r>
-        <w:rPr>
-          <w:sz w:val="24"/>
-        </w:rPr>
-        <w:t>available</w:t>
-      </w:r>
-      <w:r>
-        <w:rPr>
-          <w:sz w:val="24"/>
-        </w:rPr>
-        <w:t xml:space="preserve"> </w:t>
+      <w:r>
+        <w:rPr>
+          <w:sz w:val="24"/>
+        </w:rPr>
+        <w:t xml:space="preserve">have </w:t>
+      </w:r>
+      <w:r>
+        <w:rPr>
+          <w:sz w:val="24"/>
+        </w:rPr>
+        <w:t>chosen</w:t>
+      </w:r>
+      <w:r>
+        <w:rPr>
+          <w:sz w:val="24"/>
+        </w:rPr>
+        <w:t xml:space="preserve"> advancements, many to many, characters can have multiple (and even repeating) advancements </w:t>
+      </w:r>
+      <w:r>
+        <w:rPr>
+          <w:sz w:val="24"/>
+        </w:rPr>
+        <w:t>chosen</w:t>
+      </w:r>
+      <w:r>
+        <w:rPr>
+          <w:sz w:val="24"/>
+        </w:rPr>
+        <w:t xml:space="preserve"> and characters can have the same </w:t>
+      </w:r>
+      <w:r>
+        <w:rPr>
+          <w:sz w:val="24"/>
+        </w:rPr>
+        <w:t xml:space="preserve">chosen </w:t>
       </w:r>
       <w:r>
         <w:rPr>
@@ -756,72 +712,6 @@
           <w:sz w:val="24"/>
         </w:rPr>
         <w:lastRenderedPageBreak/>
-        <w:t>Playbooks</w:t>
-      </w:r>
-      <w:r>
-        <w:rPr>
-          <w:sz w:val="24"/>
-        </w:rPr>
-        <w:t xml:space="preserve"> </w:t>
-      </w:r>
-      <w:r>
-        <w:rPr>
-          <w:sz w:val="24"/>
-        </w:rPr>
-        <w:t xml:space="preserve">have </w:t>
-      </w:r>
-      <w:r>
-        <w:rPr>
-          <w:sz w:val="24"/>
-        </w:rPr>
-        <w:t>chosen</w:t>
-      </w:r>
-      <w:r>
-        <w:rPr>
-          <w:sz w:val="24"/>
-        </w:rPr>
-        <w:t xml:space="preserve"> advancements, many to many, characters can have multiple (and even repeating) advancements </w:t>
-      </w:r>
-      <w:r>
-        <w:rPr>
-          <w:sz w:val="24"/>
-        </w:rPr>
-        <w:t>chosen</w:t>
-      </w:r>
-      <w:r>
-        <w:rPr>
-          <w:sz w:val="24"/>
-        </w:rPr>
-        <w:t xml:space="preserve"> and characters can have the same </w:t>
-      </w:r>
-      <w:r>
-        <w:rPr>
-          <w:sz w:val="24"/>
-        </w:rPr>
-        <w:t xml:space="preserve">chosen </w:t>
-      </w:r>
-      <w:r>
-        <w:rPr>
-          <w:sz w:val="24"/>
-        </w:rPr>
-        <w:t>advancements</w:t>
-      </w:r>
-    </w:p>
-    <w:p>
-      <w:pPr>
-        <w:pStyle w:val="ListParagraph"/>
-        <w:numPr>
-          <w:ilvl w:val="0"/>
-          <w:numId w:val="3"/>
-        </w:numPr>
-        <w:rPr>
-          <w:sz w:val="24"/>
-        </w:rPr>
-      </w:pPr>
-      <w:r>
-        <w:rPr>
-          <w:sz w:val="24"/>
-        </w:rPr>
         <w:t>Characters have influence over other characters, many to many, characters can have influence over multiple characters and multiple characters can have influence over the same character.</w:t>
       </w:r>
     </w:p>

</xml_diff>